<commit_message>
subo tanto el diagrama como la imagen de base de datos que nesesitamos haci que  ya estaria base de datos i flatan acabar dos uml
</commit_message>
<xml_diff>
--- a/carles/base de datos.docx
+++ b/carles/base de datos.docx
@@ -9,10 +9,10 @@
           <w:lang w:eastAsia="es-ES"/>
         </w:rPr>
         <w:drawing>
-          <wp:inline distT="0" distB="0" distL="0" distR="0" wp14:anchorId="3D3FE487" wp14:editId="23E3D417">
-            <wp:extent cx="5400040" cy="3702685"/>
+          <wp:inline distT="0" distB="0" distL="0" distR="0" wp14:anchorId="14B81337" wp14:editId="74C5E424">
+            <wp:extent cx="4351020" cy="1905000"/>
             <wp:effectExtent l="0" t="0" r="0" b="0"/>
-            <wp:docPr id="2" name="Imagen 2"/>
+            <wp:docPr id="1" name="Imagen 1" descr="C:\Users\cazagi\AppData\Local\Microsoft\Windows\INetCache\Content.Word\1.PNG"/>
             <wp:cNvGraphicFramePr>
               <a:graphicFrameLocks xmlns:a="http://schemas.openxmlformats.org/drawingml/2006/main" noChangeAspect="1"/>
             </wp:cNvGraphicFramePr>
@@ -20,23 +20,36 @@
               <a:graphicData uri="http://schemas.openxmlformats.org/drawingml/2006/picture">
                 <pic:pic xmlns:pic="http://schemas.openxmlformats.org/drawingml/2006/picture">
                   <pic:nvPicPr>
-                    <pic:cNvPr id="1" name=""/>
-                    <pic:cNvPicPr/>
+                    <pic:cNvPr id="0" name="Picture 6" descr="C:\Users\cazagi\AppData\Local\Microsoft\Windows\INetCache\Content.Word\1.PNG"/>
+                    <pic:cNvPicPr>
+                      <a:picLocks noChangeAspect="1" noChangeArrowheads="1"/>
+                    </pic:cNvPicPr>
                   </pic:nvPicPr>
                   <pic:blipFill>
-                    <a:blip r:embed="rId4"/>
+                    <a:blip r:embed="rId4">
+                      <a:extLst>
+                        <a:ext uri="{28A0092B-C50C-407E-A947-70E740481C1C}">
+                          <a14:useLocalDpi xmlns:a14="http://schemas.microsoft.com/office/drawing/2010/main" val="0"/>
+                        </a:ext>
+                      </a:extLst>
+                    </a:blip>
+                    <a:srcRect/>
                     <a:stretch>
                       <a:fillRect/>
                     </a:stretch>
                   </pic:blipFill>
-                  <pic:spPr>
+                  <pic:spPr bwMode="auto">
                     <a:xfrm>
                       <a:off x="0" y="0"/>
-                      <a:ext cx="5400040" cy="3702685"/>
+                      <a:ext cx="4351020" cy="1905000"/>
                     </a:xfrm>
                     <a:prstGeom prst="rect">
                       <a:avLst/>
                     </a:prstGeom>
+                    <a:noFill/>
+                    <a:ln>
+                      <a:noFill/>
+                    </a:ln>
                   </pic:spPr>
                 </pic:pic>
               </a:graphicData>
@@ -52,10 +65,10 @@
           <w:lang w:eastAsia="es-ES"/>
         </w:rPr>
         <w:drawing>
-          <wp:inline distT="0" distB="0" distL="0" distR="0">
-            <wp:extent cx="4373880" cy="1905000"/>
-            <wp:effectExtent l="0" t="0" r="7620" b="0"/>
-            <wp:docPr id="1" name="Imagen 1" descr="C:\Users\cazagi\AppData\Local\Microsoft\Windows\INetCache\Content.Word\1.PNG"/>
+          <wp:inline distT="0" distB="0" distL="0" distR="0" wp14:anchorId="3D3FE487" wp14:editId="23E3D417">
+            <wp:extent cx="5979160" cy="3702685"/>
+            <wp:effectExtent l="0" t="0" r="2540" b="0"/>
+            <wp:docPr id="2" name="Imagen 2"/>
             <wp:cNvGraphicFramePr>
               <a:graphicFrameLocks xmlns:a="http://schemas.openxmlformats.org/drawingml/2006/main" noChangeAspect="1"/>
             </wp:cNvGraphicFramePr>
@@ -63,69 +76,29 @@
               <a:graphicData uri="http://schemas.openxmlformats.org/drawingml/2006/picture">
                 <pic:pic xmlns:pic="http://schemas.openxmlformats.org/drawingml/2006/picture">
                   <pic:nvPicPr>
-                    <pic:cNvPr id="0" name="Picture 6" descr="C:\Users\cazagi\AppData\Local\Microsoft\Windows\INetCache\Content.Word\1.PNG"/>
-                    <pic:cNvPicPr>
-                      <a:picLocks noChangeAspect="1" noChangeArrowheads="1"/>
-                    </pic:cNvPicPr>
+                    <pic:cNvPr id="1" name=""/>
+                    <pic:cNvPicPr/>
                   </pic:nvPicPr>
                   <pic:blipFill>
-                    <a:blip r:embed="rId5">
-                      <a:extLst>
-                        <a:ext uri="{28A0092B-C50C-407E-A947-70E740481C1C}">
-                          <a14:useLocalDpi xmlns:a14="http://schemas.microsoft.com/office/drawing/2010/main" val="0"/>
-                        </a:ext>
-                      </a:extLst>
-                    </a:blip>
-                    <a:srcRect/>
+                    <a:blip r:embed="rId5"/>
                     <a:stretch>
                       <a:fillRect/>
                     </a:stretch>
                   </pic:blipFill>
-                  <pic:spPr bwMode="auto">
+                  <pic:spPr>
                     <a:xfrm>
                       <a:off x="0" y="0"/>
-                      <a:ext cx="4373880" cy="1905000"/>
+                      <a:ext cx="5979160" cy="3702685"/>
                     </a:xfrm>
                     <a:prstGeom prst="rect">
                       <a:avLst/>
                     </a:prstGeom>
-                    <a:noFill/>
-                    <a:ln>
-                      <a:noFill/>
-                    </a:ln>
                   </pic:spPr>
                 </pic:pic>
               </a:graphicData>
             </a:graphic>
           </wp:inline>
         </w:drawing>
-      </w:r>
-      <w:r>
-        <w:lastRenderedPageBreak/>
-        <w:pict>
-          <v:shapetype id="_x0000_t75" coordsize="21600,21600" o:spt="75" o:preferrelative="t" path="m@4@5l@4@11@9@11@9@5xe" filled="f" stroked="f">
-            <v:stroke joinstyle="miter"/>
-            <v:formulas>
-              <v:f eqn="if lineDrawn pixelLineWidth 0"/>
-              <v:f eqn="sum @0 1 0"/>
-              <v:f eqn="sum 0 0 @1"/>
-              <v:f eqn="prod @2 1 2"/>
-              <v:f eqn="prod @3 21600 pixelWidth"/>
-              <v:f eqn="prod @3 21600 pixelHeight"/>
-              <v:f eqn="sum @0 0 1"/>
-              <v:f eqn="prod @6 1 2"/>
-              <v:f eqn="prod @7 21600 pixelWidth"/>
-              <v:f eqn="sum @8 21600 0"/>
-              <v:f eqn="prod @7 21600 pixelHeight"/>
-              <v:f eqn="sum @10 21600 0"/>
-            </v:formulas>
-            <v:path o:extrusionok="f" gradientshapeok="t" o:connecttype="rect"/>
-            <o:lock v:ext="edit" aspectratio="t"/>
-          </v:shapetype>
-          <v:shape id="_x0000_i1026" type="#_x0000_t75" style="width:473.4pt;height:348.6pt">
-            <v:imagedata r:id="rId6" o:title="2"/>
-          </v:shape>
-        </w:pict>
       </w:r>
     </w:p>
     <w:sectPr>

</xml_diff>